<commit_message>
completed localStorage and sessionStorage readings
</commit_message>
<xml_diff>
--- a/wdd330-notes/w02-readings.docx
+++ b/wdd330-notes/w02-readings.docx
@@ -56,12 +56,10 @@
         <w:t xml:space="preserve">let div = </w:t>
       </w:r>
       <w:proofErr w:type="spellStart"/>
-      <w:proofErr w:type="gramStart"/>
       <w:r>
         <w:t>document.createElement</w:t>
       </w:r>
       <w:proofErr w:type="spellEnd"/>
-      <w:proofErr w:type="gramEnd"/>
       <w:r>
         <w:t>('div');</w:t>
       </w:r>
@@ -79,12 +77,10 @@
         <w:t xml:space="preserve"> = </w:t>
       </w:r>
       <w:proofErr w:type="spellStart"/>
-      <w:proofErr w:type="gramStart"/>
       <w:r>
         <w:t>document.createTextNode</w:t>
       </w:r>
       <w:proofErr w:type="spellEnd"/>
-      <w:proofErr w:type="gramEnd"/>
       <w:r>
         <w:t>('</w:t>
       </w:r>
@@ -125,12 +121,10 @@
         </w:numPr>
       </w:pPr>
       <w:proofErr w:type="spellStart"/>
-      <w:proofErr w:type="gramStart"/>
       <w:r>
         <w:t>node.append</w:t>
       </w:r>
       <w:proofErr w:type="spellEnd"/>
-      <w:proofErr w:type="gramEnd"/>
       <w:r>
         <w:t>(nodes or strings) – append nodes or strings at the end of node,</w:t>
       </w:r>
@@ -143,12 +137,10 @@
         </w:numPr>
       </w:pPr>
       <w:proofErr w:type="spellStart"/>
-      <w:proofErr w:type="gramStart"/>
       <w:r>
         <w:t>node.prepend</w:t>
       </w:r>
       <w:proofErr w:type="spellEnd"/>
-      <w:proofErr w:type="gramEnd"/>
       <w:r>
         <w:t>(nodes or strings) – insert nodes or strings at the beginning of node,</w:t>
       </w:r>
@@ -161,12 +153,10 @@
         </w:numPr>
       </w:pPr>
       <w:proofErr w:type="spellStart"/>
-      <w:proofErr w:type="gramStart"/>
       <w:r>
         <w:t>node.before</w:t>
       </w:r>
       <w:proofErr w:type="spellEnd"/>
-      <w:proofErr w:type="gramEnd"/>
       <w:r>
         <w:t>(nodes or strings) –</w:t>
       </w:r>
@@ -185,12 +175,10 @@
         </w:numPr>
       </w:pPr>
       <w:proofErr w:type="spellStart"/>
-      <w:proofErr w:type="gramStart"/>
       <w:r>
         <w:t>node.after</w:t>
       </w:r>
       <w:proofErr w:type="spellEnd"/>
-      <w:proofErr w:type="gramEnd"/>
       <w:r>
         <w:t>(nodes or strings) –</w:t>
       </w:r>
@@ -209,12 +197,10 @@
         </w:numPr>
       </w:pPr>
       <w:proofErr w:type="spellStart"/>
-      <w:proofErr w:type="gramStart"/>
       <w:r>
         <w:t>node.replaceWith</w:t>
       </w:r>
       <w:proofErr w:type="spellEnd"/>
-      <w:proofErr w:type="gramEnd"/>
       <w:r>
         <w:t>(nodes or strings) –</w:t>
       </w:r>
@@ -260,36 +246,30 @@
     </w:p>
     <w:p>
       <w:proofErr w:type="spellStart"/>
-      <w:proofErr w:type="gramStart"/>
       <w:r>
         <w:t>elem.insertAdjacentHTML</w:t>
       </w:r>
       <w:proofErr w:type="spellEnd"/>
-      <w:proofErr w:type="gramEnd"/>
       <w:r>
         <w:t>(where, html)</w:t>
       </w:r>
     </w:p>
     <w:p>
       <w:proofErr w:type="spellStart"/>
-      <w:proofErr w:type="gramStart"/>
       <w:r>
         <w:t>elem.insertAdjacentText</w:t>
       </w:r>
       <w:proofErr w:type="spellEnd"/>
-      <w:proofErr w:type="gramEnd"/>
       <w:r>
         <w:t>(where, text)</w:t>
       </w:r>
     </w:p>
     <w:p>
       <w:proofErr w:type="spellStart"/>
-      <w:proofErr w:type="gramStart"/>
       <w:r>
         <w:t>elem.insertAdjacentElement</w:t>
       </w:r>
       <w:proofErr w:type="spellEnd"/>
-      <w:proofErr w:type="gramEnd"/>
       <w:r>
         <w:t xml:space="preserve">(where, </w:t>
       </w:r>
@@ -475,10 +455,71 @@
         <w:t>elem</w:t>
       </w:r>
       <w:r>
-        <w:t>ent</w:t>
-      </w:r>
-      <w:r>
-        <w:t>.</w:t>
+        <w:t>ent.</w:t>
+      </w:r>
+    </w:p>
+    <w:p/>
+    <w:p>
+      <w:pPr>
+        <w:rPr>
+          <w:b/>
+          <w:bCs/>
+        </w:rPr>
+      </w:pPr>
+      <w:proofErr w:type="spellStart"/>
+      <w:r>
+        <w:rPr>
+          <w:b/>
+          <w:bCs/>
+        </w:rPr>
+        <w:t>LocalStorage</w:t>
+      </w:r>
+      <w:proofErr w:type="spellEnd"/>
+      <w:r>
+        <w:rPr>
+          <w:b/>
+          <w:bCs/>
+        </w:rPr>
+        <w:t xml:space="preserve">, </w:t>
+      </w:r>
+      <w:proofErr w:type="spellStart"/>
+      <w:r>
+        <w:rPr>
+          <w:b/>
+          <w:bCs/>
+        </w:rPr>
+        <w:t>sessionStorag</w:t>
+      </w:r>
+      <w:r>
+        <w:rPr>
+          <w:b/>
+          <w:bCs/>
+        </w:rPr>
+        <w:t>e</w:t>
+      </w:r>
+      <w:proofErr w:type="spellEnd"/>
+    </w:p>
+    <w:p>
+      <w:pPr>
+        <w:rPr>
+          <w:b/>
+          <w:bCs/>
+        </w:rPr>
+      </w:pPr>
+    </w:p>
+    <w:p>
+      <w:pPr>
+        <w:rPr>
+          <w:b/>
+          <w:bCs/>
+        </w:rPr>
+      </w:pPr>
+      <w:r>
+        <w:rPr>
+          <w:b/>
+          <w:bCs/>
+        </w:rPr>
+        <w:t>Questions</w:t>
       </w:r>
     </w:p>
     <w:p/>

</xml_diff>